<commit_message>
finalizing doc and adding clustering results
</commit_message>
<xml_diff>
--- a/Azure Machine Learning Lab - Strata Singapore.docx
+++ b/Azure Machine Learning Lab - Strata Singapore.docx
@@ -2466,6 +2466,7 @@
           <w:rFonts w:asciiTheme="majorHAnsi" w:hAnsiTheme="majorHAnsi"/>
           <w:lang w:val="en-IN"/>
         </w:rPr>
+        <w:lastRenderedPageBreak/>
         <w:t>The second model you will create is a segmentation model where the objective is to find natural clusters of customers within the data sets who have similar characteristics. This is also extremely beneficial to understand the customer base for targeted marketing applications where the goal is to target the right individuals in order to grow the business.</w:t>
       </w:r>
     </w:p>
@@ -3080,6 +3081,7 @@
           <w:rFonts w:asciiTheme="majorHAnsi" w:hAnsiTheme="majorHAnsi"/>
           <w:noProof/>
         </w:rPr>
+        <w:lastRenderedPageBreak/>
         <w:drawing>
           <wp:inline distT="0" distB="0" distL="0" distR="0" wp14:anchorId="79DB3F73" wp14:editId="014CBDD4">
             <wp:extent cx="5288889" cy="3537189"/>
@@ -3403,6 +3405,7 @@
           <w:rFonts w:asciiTheme="majorHAnsi" w:hAnsiTheme="majorHAnsi"/>
           <w:noProof/>
         </w:rPr>
+        <w:lastRenderedPageBreak/>
         <w:drawing>
           <wp:inline distT="0" distB="0" distL="0" distR="0" wp14:anchorId="170AA6A8" wp14:editId="75AF483C">
             <wp:extent cx="2962656" cy="2749030"/>
@@ -3708,6 +3711,7 @@
           <w:rFonts w:asciiTheme="majorHAnsi" w:hAnsiTheme="majorHAnsi"/>
           <w:noProof/>
         </w:rPr>
+        <w:lastRenderedPageBreak/>
         <w:drawing>
           <wp:inline distT="0" distB="0" distL="0" distR="0" wp14:anchorId="7CE30CF8" wp14:editId="61ADA7CB">
             <wp:extent cx="5859475" cy="2763176"/>
@@ -3944,6 +3948,7 @@
           <w:rFonts w:asciiTheme="majorHAnsi" w:hAnsiTheme="majorHAnsi"/>
           <w:noProof/>
         </w:rPr>
+        <w:lastRenderedPageBreak/>
         <w:drawing>
           <wp:inline distT="0" distB="0" distL="0" distR="0" wp14:anchorId="4A16D698" wp14:editId="69335EE8">
             <wp:extent cx="3498850" cy="2657506"/>
@@ -4193,6 +4198,7 @@
           <w:sz w:val="21"/>
           <w:szCs w:val="21"/>
         </w:rPr>
+        <w:lastRenderedPageBreak/>
         <w:t>Upload new datasets and update existing datasets;</w:t>
       </w:r>
     </w:p>
@@ -4959,7 +4965,14 @@
         <w:rPr>
           <w:rFonts w:asciiTheme="majorHAnsi" w:hAnsiTheme="majorHAnsi"/>
         </w:rPr>
-        <w:t xml:space="preserve"> of the data in order to assess the performance of the model.</w:t>
+        <w:t xml:space="preserve"> of the data in order to assess the </w:t>
+      </w:r>
+      <w:r>
+        <w:rPr>
+          <w:rFonts w:asciiTheme="majorHAnsi" w:hAnsiTheme="majorHAnsi"/>
+        </w:rPr>
+        <w:lastRenderedPageBreak/>
+        <w:t>performance of the model.</w:t>
       </w:r>
       <w:r>
         <w:rPr>
@@ -5560,6 +5573,7 @@
           <w:rFonts w:asciiTheme="majorHAnsi" w:hAnsiTheme="majorHAnsi"/>
           <w:noProof/>
         </w:rPr>
+        <w:lastRenderedPageBreak/>
         <w:drawing>
           <wp:inline distT="0" distB="0" distL="0" distR="0" wp14:anchorId="2699B2ED" wp14:editId="4E6B2464">
             <wp:extent cx="5581497" cy="3623839"/>
@@ -6084,6 +6098,7 @@
           <w:rFonts w:asciiTheme="majorHAnsi" w:hAnsiTheme="majorHAnsi"/>
           <w:b/>
         </w:rPr>
+        <w:lastRenderedPageBreak/>
         <w:t>Trained model</w:t>
       </w:r>
       <w:r>
@@ -6365,6 +6380,7 @@
           <w:rFonts w:asciiTheme="majorHAnsi" w:hAnsiTheme="majorHAnsi"/>
           <w:noProof/>
         </w:rPr>
+        <w:lastRenderedPageBreak/>
         <w:drawing>
           <wp:inline distT="0" distB="0" distL="0" distR="0" wp14:anchorId="64379560" wp14:editId="2A4DB474">
             <wp:extent cx="4205404" cy="6210605"/>
@@ -6587,6 +6603,7 @@
           <w:rFonts w:asciiTheme="majorHAnsi" w:hAnsiTheme="majorHAnsi"/>
           <w:noProof/>
         </w:rPr>
+        <w:lastRenderedPageBreak/>
         <w:drawing>
           <wp:inline distT="0" distB="0" distL="0" distR="0" wp14:anchorId="6319A612" wp14:editId="54EE978D">
             <wp:extent cx="4389120" cy="3509670"/>
@@ -6958,6 +6975,7 @@
           <w:rFonts w:asciiTheme="majorHAnsi" w:hAnsiTheme="majorHAnsi"/>
           <w:noProof/>
         </w:rPr>
+        <w:lastRenderedPageBreak/>
         <w:drawing>
           <wp:inline distT="0" distB="0" distL="0" distR="0" wp14:anchorId="44D68036" wp14:editId="5F5F7D80">
             <wp:extent cx="6858000" cy="3194050"/>
@@ -7113,6 +7131,7 @@
         <w:rPr>
           <w:rFonts w:asciiTheme="majorHAnsi" w:hAnsiTheme="majorHAnsi"/>
         </w:rPr>
+        <w:lastRenderedPageBreak/>
         <w:t xml:space="preserve">Run the experiment. </w:t>
       </w:r>
       <w:r>
@@ -7632,6 +7651,7 @@
           <w:rFonts w:asciiTheme="majorHAnsi" w:hAnsiTheme="majorHAnsi"/>
           <w:noProof/>
         </w:rPr>
+        <w:lastRenderedPageBreak/>
         <w:drawing>
           <wp:inline distT="0" distB="0" distL="0" distR="0" wp14:anchorId="0F54508F" wp14:editId="08982F37">
             <wp:extent cx="3862425" cy="3569167"/>
@@ -7883,7 +7903,14 @@
         <w:rPr>
           <w:rFonts w:asciiTheme="majorHAnsi" w:hAnsiTheme="majorHAnsi"/>
         </w:rPr>
-        <w:t xml:space="preserve">Now, highlight the red curve by clicking the legend to examine the test set performance. You can see that the test set AUC is lower than the training set meaning that the classifier made errors on the test data. Now observe the confusion matrix for TP, FP, TN and FN counts. </w:t>
+        <w:t xml:space="preserve">Now, highlight the red curve by clicking the legend to examine the test set performance. You can see that the test set AUC is lower than the training set meaning that the classifier made errors on the test data. Now observe the </w:t>
+      </w:r>
+      <w:r>
+        <w:rPr>
+          <w:rFonts w:asciiTheme="majorHAnsi" w:hAnsiTheme="majorHAnsi"/>
+        </w:rPr>
+        <w:lastRenderedPageBreak/>
+        <w:t xml:space="preserve">confusion matrix for TP, FP, TN and FN counts. </w:t>
       </w:r>
       <w:r>
         <w:rPr>
@@ -8186,7 +8213,14 @@
         <w:rPr>
           <w:rFonts w:asciiTheme="majorHAnsi" w:hAnsiTheme="majorHAnsi"/>
         </w:rPr>
-        <w:t>within Azure ML. The purpose of this section is to get you introduced to the functionality in general and is not intended to dive into R scripting or to provide a detailed description of the package used.</w:t>
+        <w:t xml:space="preserve">within Azure ML. The purpose of this section is to get you introduced to </w:t>
+      </w:r>
+      <w:r>
+        <w:rPr>
+          <w:rFonts w:asciiTheme="majorHAnsi" w:hAnsiTheme="majorHAnsi"/>
+        </w:rPr>
+        <w:lastRenderedPageBreak/>
+        <w:t>the functionality in general and is not intended to dive into R scripting or to provide a detailed description of the package used.</w:t>
       </w:r>
     </w:p>
     <w:p>
@@ -8617,6 +8651,7 @@
         <w:rPr>
           <w:rFonts w:asciiTheme="majorHAnsi" w:hAnsiTheme="majorHAnsi"/>
         </w:rPr>
+        <w:lastRenderedPageBreak/>
         <w:t xml:space="preserve">Next, type </w:t>
       </w:r>
       <w:r>
@@ -9107,6 +9142,7 @@
           <w:rFonts w:asciiTheme="majorHAnsi" w:hAnsiTheme="majorHAnsi"/>
           <w:noProof/>
         </w:rPr>
+        <w:lastRenderedPageBreak/>
         <w:drawing>
           <wp:inline distT="0" distB="0" distL="0" distR="0" wp14:anchorId="57D50C62" wp14:editId="06220025">
             <wp:extent cx="2187244" cy="2377799"/>
@@ -9563,6 +9599,7 @@
           <w:rFonts w:asciiTheme="majorHAnsi" w:hAnsiTheme="majorHAnsi"/>
           <w:noProof/>
         </w:rPr>
+        <w:lastRenderedPageBreak/>
         <w:drawing>
           <wp:inline distT="0" distB="0" distL="0" distR="0" wp14:anchorId="3938AA81" wp14:editId="2E558C28">
             <wp:extent cx="3074232" cy="2501799"/>
@@ -9873,6 +9910,7 @@
         <w:rPr>
           <w:rFonts w:asciiTheme="majorHAnsi" w:hAnsiTheme="majorHAnsi"/>
         </w:rPr>
+        <w:lastRenderedPageBreak/>
         <w:t xml:space="preserve">Click on </w:t>
       </w:r>
       <w:r>
@@ -10079,6 +10117,7 @@
         <w:rPr>
           <w:noProof/>
         </w:rPr>
+        <w:lastRenderedPageBreak/>
         <w:drawing>
           <wp:inline distT="0" distB="0" distL="0" distR="0" wp14:anchorId="25313448" wp14:editId="38C621E6">
             <wp:extent cx="5062118" cy="3333967"/>
@@ -10648,6 +10687,7 @@
         <w:rPr>
           <w:noProof/>
         </w:rPr>
+        <w:lastRenderedPageBreak/>
         <w:drawing>
           <wp:inline distT="0" distB="0" distL="0" distR="0" wp14:anchorId="65DAD0E9" wp14:editId="4D2FC430">
             <wp:extent cx="2114092" cy="4019161"/>
@@ -10858,6 +10898,7 @@
         <w:rPr>
           <w:noProof/>
         </w:rPr>
+        <w:lastRenderedPageBreak/>
         <w:drawing>
           <wp:inline distT="0" distB="0" distL="0" distR="0" wp14:anchorId="1F1378B3" wp14:editId="5BFC9B5D">
             <wp:extent cx="6858000" cy="3303905"/>
@@ -11242,6 +11283,7 @@
         <w:rPr>
           <w:rFonts w:asciiTheme="majorHAnsi" w:hAnsiTheme="majorHAnsi"/>
         </w:rPr>
+        <w:lastRenderedPageBreak/>
         <w:t xml:space="preserve">Power BI Desktop is a free tool, and the details of the Power BI online reporting is here: </w:t>
       </w:r>
       <w:hyperlink r:id="rId58" w:history="1">
@@ -11717,13 +11759,7 @@
         <w:rPr>
           <w:rFonts w:asciiTheme="majorHAnsi" w:hAnsiTheme="majorHAnsi"/>
         </w:rPr>
-        <w:t>If you have a Power BI online account, you can publish thi</w:t>
-      </w:r>
-      <w:r>
-        <w:rPr>
-          <w:rFonts w:asciiTheme="majorHAnsi" w:hAnsiTheme="majorHAnsi"/>
-        </w:rPr>
-        <w:t xml:space="preserve">s by clicking on the </w:t>
+        <w:t xml:space="preserve">If you have a Power BI online account, you can publish this by clicking on the </w:t>
       </w:r>
       <w:r>
         <w:rPr>
@@ -11767,6 +11803,7 @@
         <w:rPr>
           <w:noProof/>
         </w:rPr>
+        <w:lastRenderedPageBreak/>
         <w:drawing>
           <wp:inline distT="0" distB="0" distL="0" distR="0" wp14:anchorId="679DF3DE" wp14:editId="31A17C31">
             <wp:extent cx="4895850" cy="3067050"/>
@@ -11850,18 +11887,17 @@
           </wp:inline>
         </w:drawing>
       </w:r>
-      <w:bookmarkStart w:id="15" w:name="_GoBack"/>
+    </w:p>
+    <w:p>
+      <w:pPr>
+        <w:pStyle w:val="Heading1"/>
+      </w:pPr>
+      <w:bookmarkStart w:id="15" w:name="_Toc435908832"/>
+      <w:r>
+        <w:lastRenderedPageBreak/>
+        <w:t>Clustering</w:t>
+      </w:r>
       <w:bookmarkEnd w:id="15"/>
-    </w:p>
-    <w:p>
-      <w:pPr>
-        <w:pStyle w:val="Heading1"/>
-      </w:pPr>
-      <w:bookmarkStart w:id="16" w:name="_Toc435908832"/>
-      <w:r>
-        <w:t>Clustering</w:t>
-      </w:r>
-      <w:bookmarkEnd w:id="16"/>
     </w:p>
     <w:p>
       <w:pPr>
@@ -12089,7 +12125,31 @@
         <w:rPr>
           <w:rFonts w:asciiTheme="majorHAnsi" w:hAnsiTheme="majorHAnsi"/>
         </w:rPr>
-        <w:t>In the Search box, search for ChurnData and drag the data set onto the canvas. You will prepare your clustering experiment against this data set.</w:t>
+        <w:t>In the Search box, search for</w:t>
+      </w:r>
+      <w:r>
+        <w:rPr>
+          <w:rFonts w:asciiTheme="majorHAnsi" w:hAnsiTheme="majorHAnsi"/>
+        </w:rPr>
+        <w:t xml:space="preserve"> Customer</w:t>
+      </w:r>
+      <w:r>
+        <w:rPr>
+          <w:rFonts w:asciiTheme="majorHAnsi" w:hAnsiTheme="majorHAnsi"/>
+        </w:rPr>
+        <w:t xml:space="preserve"> Churn</w:t>
+      </w:r>
+      <w:r>
+        <w:rPr>
+          <w:rFonts w:asciiTheme="majorHAnsi" w:hAnsiTheme="majorHAnsi"/>
+        </w:rPr>
+        <w:t xml:space="preserve"> </w:t>
+      </w:r>
+      <w:r>
+        <w:rPr>
+          <w:rFonts w:asciiTheme="majorHAnsi" w:hAnsiTheme="majorHAnsi"/>
+        </w:rPr>
+        <w:t>Data and drag the data set onto the canvas. You will prepare your clustering experiment against this data set.</w:t>
       </w:r>
     </w:p>
     <w:p>
@@ -12164,13 +12224,7 @@
         <w:rPr>
           <w:rFonts w:asciiTheme="majorHAnsi" w:hAnsiTheme="majorHAnsi"/>
         </w:rPr>
-        <w:t xml:space="preserve"> module. Your experiment should </w:t>
-      </w:r>
-      <w:r>
-        <w:rPr>
-          <w:rFonts w:asciiTheme="majorHAnsi" w:hAnsiTheme="majorHAnsi"/>
-        </w:rPr>
-        <w:t>now look like the experiment below.</w:t>
+        <w:t xml:space="preserve"> module. </w:t>
       </w:r>
     </w:p>
     <w:p>
@@ -12323,7 +12377,13 @@
         <w:rPr>
           <w:rFonts w:asciiTheme="majorHAnsi" w:hAnsiTheme="majorHAnsi"/>
         </w:rPr>
-        <w:t xml:space="preserve"> modules and drag them onto your canvas and connect them as shown below.</w:t>
+        <w:t xml:space="preserve"> modules and drag them on</w:t>
+      </w:r>
+      <w:r>
+        <w:rPr>
+          <w:rFonts w:asciiTheme="majorHAnsi" w:hAnsiTheme="majorHAnsi"/>
+        </w:rPr>
+        <w:t>to your canvas and connect them.</w:t>
       </w:r>
     </w:p>
     <w:p>
@@ -12543,6 +12603,54 @@
     </w:p>
     <w:p>
       <w:pPr>
+        <w:rPr>
+          <w:rFonts w:asciiTheme="majorHAnsi" w:hAnsiTheme="majorHAnsi"/>
+        </w:rPr>
+      </w:pPr>
+      <w:r>
+        <w:rPr>
+          <w:noProof/>
+        </w:rPr>
+        <w:lastRenderedPageBreak/>
+        <w:drawing>
+          <wp:inline distT="0" distB="0" distL="0" distR="0" wp14:anchorId="74119A86" wp14:editId="494E83AA">
+            <wp:extent cx="6858000" cy="5118735"/>
+            <wp:effectExtent l="0" t="0" r="0" b="5715"/>
+            <wp:docPr id="12" name="Picture 12"/>
+            <wp:cNvGraphicFramePr>
+              <a:graphicFrameLocks xmlns:a="http://schemas.openxmlformats.org/drawingml/2006/main" noChangeAspect="1"/>
+            </wp:cNvGraphicFramePr>
+            <a:graphic xmlns:a="http://schemas.openxmlformats.org/drawingml/2006/main">
+              <a:graphicData uri="http://schemas.openxmlformats.org/drawingml/2006/picture">
+                <pic:pic xmlns:pic="http://schemas.openxmlformats.org/drawingml/2006/picture">
+                  <pic:nvPicPr>
+                    <pic:cNvPr id="1" name=""/>
+                    <pic:cNvPicPr/>
+                  </pic:nvPicPr>
+                  <pic:blipFill>
+                    <a:blip r:embed="rId65"/>
+                    <a:stretch>
+                      <a:fillRect/>
+                    </a:stretch>
+                  </pic:blipFill>
+                  <pic:spPr>
+                    <a:xfrm>
+                      <a:off x="0" y="0"/>
+                      <a:ext cx="6858000" cy="5118735"/>
+                    </a:xfrm>
+                    <a:prstGeom prst="rect">
+                      <a:avLst/>
+                    </a:prstGeom>
+                  </pic:spPr>
+                </pic:pic>
+              </a:graphicData>
+            </a:graphic>
+          </wp:inline>
+        </w:drawing>
+      </w:r>
+    </w:p>
+    <w:p>
+      <w:pPr>
         <w:pStyle w:val="ListParagraph"/>
         <w:numPr>
           <w:ilvl w:val="0"/>
@@ -12569,7 +12677,7 @@
         <w:rPr>
           <w:rFonts w:asciiTheme="majorHAnsi" w:hAnsiTheme="majorHAnsi"/>
         </w:rPr>
-        <w:t>, as shown below.</w:t>
+        <w:t>.</w:t>
       </w:r>
     </w:p>
     <w:p>
@@ -12587,16 +12695,8 @@
         <w:rPr>
           <w:rFonts w:asciiTheme="majorHAnsi" w:hAnsiTheme="majorHAnsi"/>
         </w:rPr>
-        <w:t xml:space="preserve">The Internet Explorer save dialog will appear. Save the resulting file as </w:t>
-      </w:r>
-    </w:p>
-    <w:p>
-      <w:pPr>
-        <w:pStyle w:val="ListParagraph"/>
-        <w:rPr>
-          <w:rFonts w:asciiTheme="majorHAnsi" w:hAnsiTheme="majorHAnsi"/>
-        </w:rPr>
-      </w:pPr>
+        <w:t xml:space="preserve">Save the resulting file as </w:t>
+      </w:r>
       <w:r>
         <w:rPr>
           <w:rFonts w:asciiTheme="majorHAnsi" w:hAnsiTheme="majorHAnsi"/>
@@ -12814,90 +12914,74 @@
       <w:pPr>
         <w:pStyle w:val="Heading1"/>
       </w:pPr>
-      <w:bookmarkStart w:id="17" w:name="_Toc435908833"/>
+      <w:bookmarkStart w:id="16" w:name="_Toc435908833"/>
       <w:r>
         <w:t>Summary</w:t>
       </w:r>
+      <w:bookmarkEnd w:id="16"/>
+      <w:r>
+        <w:tab/>
+      </w:r>
+    </w:p>
+    <w:p>
+      <w:pPr>
+        <w:rPr>
+          <w:rFonts w:asciiTheme="majorHAnsi" w:hAnsiTheme="majorHAnsi"/>
+        </w:rPr>
+      </w:pPr>
+      <w:r>
+        <w:rPr>
+          <w:rFonts w:asciiTheme="majorHAnsi" w:hAnsiTheme="majorHAnsi"/>
+        </w:rPr>
+        <w:t>This lab was intended to introduce you to the basic concepts of data science such as binary classification, segmentation, training and testing a model using Azure Machi</w:t>
+      </w:r>
+      <w:r>
+        <w:rPr>
+          <w:rFonts w:asciiTheme="majorHAnsi" w:hAnsiTheme="majorHAnsi"/>
+        </w:rPr>
+        <w:t>ne Learning</w:t>
+      </w:r>
+      <w:r>
+        <w:rPr>
+          <w:rFonts w:asciiTheme="majorHAnsi" w:hAnsiTheme="majorHAnsi"/>
+        </w:rPr>
+        <w:t>. A</w:t>
+      </w:r>
+      <w:r>
+        <w:rPr>
+          <w:rFonts w:asciiTheme="majorHAnsi" w:hAnsiTheme="majorHAnsi"/>
+        </w:rPr>
+        <w:t xml:space="preserve"> web service is created to operationalize the model and </w:t>
+      </w:r>
+      <w:r>
+        <w:rPr>
+          <w:rFonts w:asciiTheme="majorHAnsi" w:hAnsiTheme="majorHAnsi"/>
+        </w:rPr>
+        <w:t xml:space="preserve">Excel </w:t>
+      </w:r>
+      <w:r>
+        <w:rPr>
+          <w:rFonts w:asciiTheme="majorHAnsi" w:hAnsiTheme="majorHAnsi"/>
+        </w:rPr>
+        <w:t xml:space="preserve">was </w:t>
+      </w:r>
+      <w:r>
+        <w:rPr>
+          <w:rFonts w:asciiTheme="majorHAnsi" w:hAnsiTheme="majorHAnsi"/>
+        </w:rPr>
+        <w:t>used to consume the web service, and then visualized with Power BI</w:t>
+      </w:r>
+      <w:r>
+        <w:rPr>
+          <w:rFonts w:asciiTheme="majorHAnsi" w:hAnsiTheme="majorHAnsi"/>
+        </w:rPr>
+        <w:t xml:space="preserve">. </w:t>
+      </w:r>
+      <w:bookmarkStart w:id="17" w:name="_GoBack"/>
       <w:bookmarkEnd w:id="17"/>
-      <w:r>
-        <w:tab/>
-      </w:r>
-    </w:p>
-    <w:p>
-      <w:pPr>
-        <w:rPr>
-          <w:rFonts w:asciiTheme="majorHAnsi" w:hAnsiTheme="majorHAnsi"/>
-        </w:rPr>
-      </w:pPr>
-      <w:r>
-        <w:rPr>
-          <w:rFonts w:asciiTheme="majorHAnsi" w:hAnsiTheme="majorHAnsi"/>
-        </w:rPr>
-        <w:t>This lab was intended to introduce you to the basic concepts of data science such as binary classification, segmentation, training and testing a model using Azure Machi</w:t>
-      </w:r>
-      <w:r>
-        <w:rPr>
-          <w:rFonts w:asciiTheme="majorHAnsi" w:hAnsiTheme="majorHAnsi"/>
-        </w:rPr>
-        <w:t>ne Learning</w:t>
-      </w:r>
-      <w:r>
-        <w:rPr>
-          <w:rFonts w:asciiTheme="majorHAnsi" w:hAnsiTheme="majorHAnsi"/>
-        </w:rPr>
-        <w:t>. A</w:t>
-      </w:r>
-      <w:r>
-        <w:rPr>
-          <w:rFonts w:asciiTheme="majorHAnsi" w:hAnsiTheme="majorHAnsi"/>
-        </w:rPr>
-        <w:t xml:space="preserve"> web service is created to operationalize the model and </w:t>
-      </w:r>
-      <w:r>
-        <w:rPr>
-          <w:rFonts w:asciiTheme="majorHAnsi" w:hAnsiTheme="majorHAnsi"/>
-        </w:rPr>
-        <w:t xml:space="preserve">Excel </w:t>
-      </w:r>
-      <w:r>
-        <w:rPr>
-          <w:rFonts w:asciiTheme="majorHAnsi" w:hAnsiTheme="majorHAnsi"/>
-        </w:rPr>
-        <w:t xml:space="preserve">was </w:t>
-      </w:r>
-      <w:r>
-        <w:rPr>
-          <w:rFonts w:asciiTheme="majorHAnsi" w:hAnsiTheme="majorHAnsi"/>
-        </w:rPr>
-        <w:t>used to consume the web service, and then visualized with Power BI</w:t>
-      </w:r>
-      <w:r>
-        <w:rPr>
-          <w:rFonts w:asciiTheme="majorHAnsi" w:hAnsiTheme="majorHAnsi"/>
-        </w:rPr>
-        <w:t xml:space="preserve">. </w:t>
-      </w:r>
-    </w:p>
-    <w:p>
-      <w:pPr>
-        <w:tabs>
-          <w:tab w:val="left" w:pos="3960"/>
-          <w:tab w:val="left" w:pos="9715"/>
-        </w:tabs>
-        <w:rPr>
-          <w:rFonts w:asciiTheme="majorHAnsi" w:hAnsiTheme="majorHAnsi"/>
-        </w:rPr>
-      </w:pPr>
-    </w:p>
-    <w:p>
-      <w:pPr>
-        <w:rPr>
-          <w:rFonts w:asciiTheme="majorHAnsi" w:hAnsiTheme="majorHAnsi"/>
-        </w:rPr>
-      </w:pPr>
     </w:p>
     <w:sectPr>
-      <w:footerReference w:type="default" r:id="rId65"/>
+      <w:footerReference w:type="default" r:id="rId66"/>
       <w:pgSz w:w="12240" w:h="15840"/>
       <w:pgMar w:top="547" w:right="720" w:bottom="547" w:left="720" w:header="0" w:footer="432" w:gutter="0"/>
       <w:cols w:space="720"/>
@@ -12973,7 +13057,7 @@
           <w:rPr>
             <w:noProof/>
           </w:rPr>
-          <w:t>3</w:t>
+          <w:t>1</w:t>
         </w:r>
         <w:r>
           <w:rPr>
@@ -17338,18 +17422,18 @@
 </file>
 
 <file path=customXml/item1.xml><?xml version="1.0" encoding="utf-8"?>
+<p:properties xmlns:p="http://schemas.microsoft.com/office/2006/metadata/properties" xmlns:xsi="http://www.w3.org/2001/XMLSchema-instance" xmlns:pc="http://schemas.microsoft.com/office/infopath/2007/PartnerControls">
+  <documentManagement/>
+</p:properties>
+</file>
+
+<file path=customXml/item2.xml><?xml version="1.0" encoding="utf-8"?>
 <?mso-contentType ?>
 <FormTemplates xmlns="http://schemas.microsoft.com/sharepoint/v3/contenttype/forms">
   <Display>DocumentLibraryForm</Display>
   <Edit>DocumentLibraryForm</Edit>
   <New>DocumentLibraryForm</New>
 </FormTemplates>
-</file>
-
-<file path=customXml/item2.xml><?xml version="1.0" encoding="utf-8"?>
-<p:properties xmlns:p="http://schemas.microsoft.com/office/2006/metadata/properties" xmlns:xsi="http://www.w3.org/2001/XMLSchema-instance" xmlns:pc="http://schemas.microsoft.com/office/infopath/2007/PartnerControls">
-  <documentManagement/>
-</p:properties>
 </file>
 
 <file path=customXml/item3.xml><?xml version="1.0" encoding="utf-8"?>
@@ -17497,14 +17581,6 @@
 </file>
 
 <file path=customXml/itemProps1.xml><?xml version="1.0" encoding="utf-8"?>
-<ds:datastoreItem xmlns:ds="http://schemas.openxmlformats.org/officeDocument/2006/customXml" ds:itemID="{0DE94578-50B6-44EE-A2A6-8FDC86AD7F21}">
-  <ds:schemaRefs>
-    <ds:schemaRef ds:uri="http://schemas.microsoft.com/sharepoint/v3/contenttype/forms"/>
-  </ds:schemaRefs>
-</ds:datastoreItem>
-</file>
-
-<file path=customXml/itemProps2.xml><?xml version="1.0" encoding="utf-8"?>
 <ds:datastoreItem xmlns:ds="http://schemas.openxmlformats.org/officeDocument/2006/customXml" ds:itemID="{C4ECF833-BF51-427D-82BE-1EB986D0A601}">
   <ds:schemaRefs>
     <ds:schemaRef ds:uri="http://schemas.microsoft.com/office/infopath/2007/PartnerControls"/>
@@ -17516,6 +17592,14 @@
     <ds:schemaRef ds:uri="d00b0ff5-5e72-4197-9b37-8a790062cc78"/>
     <ds:schemaRef ds:uri="http://www.w3.org/XML/1998/namespace"/>
     <ds:schemaRef ds:uri="http://purl.org/dc/dcmitype/"/>
+  </ds:schemaRefs>
+</ds:datastoreItem>
+</file>
+
+<file path=customXml/itemProps2.xml><?xml version="1.0" encoding="utf-8"?>
+<ds:datastoreItem xmlns:ds="http://schemas.openxmlformats.org/officeDocument/2006/customXml" ds:itemID="{0DE94578-50B6-44EE-A2A6-8FDC86AD7F21}">
+  <ds:schemaRefs>
+    <ds:schemaRef ds:uri="http://schemas.microsoft.com/sharepoint/v3/contenttype/forms"/>
   </ds:schemaRefs>
 </ds:datastoreItem>
 </file>
@@ -17539,7 +17623,7 @@
 </file>
 
 <file path=customXml/itemProps4.xml><?xml version="1.0" encoding="utf-8"?>
-<ds:datastoreItem xmlns:ds="http://schemas.openxmlformats.org/officeDocument/2006/customXml" ds:itemID="{F5CF0DF3-7D5A-43D7-BA25-B63D48B6B00F}">
+<ds:datastoreItem xmlns:ds="http://schemas.openxmlformats.org/officeDocument/2006/customXml" ds:itemID="{B20120A8-ECF1-4671-96CA-033E3A1CB36B}">
   <ds:schemaRefs>
     <ds:schemaRef ds:uri="http://schemas.openxmlformats.org/officeDocument/2006/bibliography"/>
   </ds:schemaRefs>

</xml_diff>